<commit_message>
with remove error from Node(SimpleLinkedList)
</commit_message>
<xml_diff>
--- a/conclusion_1.docx
+++ b/conclusion_1.docx
@@ -11,7 +11,8 @@
       <w:bookmarkStart w:id="0" w:name="OLE_LINK1"/>
       <w:bookmarkStart w:id="1" w:name="OLE_LINK2"/>
       <w:bookmarkStart w:id="2" w:name="OLE_LINK3"/>
-      <w:bookmarkStart w:id="3" w:name="_GoBack"/>
+      <w:bookmarkStart w:id="3" w:name="OLE_LINK4"/>
+      <w:bookmarkStart w:id="4" w:name="_GoBack"/>
       <w:r>
         <w:t xml:space="preserve">Рассмотрели применение разных списков. Для частого добавления в список разных объектов используется </w:t>
       </w:r>
@@ -309,6 +310,7 @@
       <w:bookmarkEnd w:id="1"/>
       <w:bookmarkEnd w:id="2"/>
       <w:bookmarkEnd w:id="3"/>
+      <w:bookmarkEnd w:id="4"/>
     </w:p>
     <w:sectPr>
       <w:pgSz w:w="11906" w:h="16838"/>

</xml_diff>